<commit_message>
edited for clarity and wording
</commit_message>
<xml_diff>
--- a/Viral_Voyager_Abstract.docx
+++ b/Viral_Voyager_Abstract.docx
@@ -1,10 +1,22 @@
 
 <file path=word/document.xml><?xml version="1.0" encoding="utf-8"?>
-<w:document xmlns:wpc="http://schemas.microsoft.com/office/word/2010/wordprocessingCanvas" xmlns:cx="http://schemas.microsoft.com/office/drawing/2014/chartex" xmlns:cx1="http://schemas.microsoft.com/office/drawing/2015/9/8/chartex" xmlns:cx2="http://schemas.microsoft.com/office/drawing/2015/10/21/chartex" xmlns:cx3="http://schemas.microsoft.com/office/drawing/2016/5/9/chartex" xmlns:cx4="http://schemas.microsoft.com/office/drawing/2016/5/10/chartex" xmlns:cx5="http://schemas.microsoft.com/office/drawing/2016/5/11/chartex" xmlns:cx6="http://schemas.microsoft.com/office/drawing/2016/5/12/chartex" xmlns:cx7="http://schemas.microsoft.com/office/drawing/2016/5/13/chartex" xmlns:cx8="http://schemas.microsoft.com/office/drawing/2016/5/14/chartex" xmlns:mc="http://schemas.openxmlformats.org/markup-compatibility/2006" xmlns:aink="http://schemas.microsoft.com/office/drawing/2016/ink" xmlns:am3d="http://schemas.microsoft.com/office/drawing/2017/model3d" xmlns:o="urn:schemas-microsoft-com:office:office" xmlns:r="http://schemas.openxmlformats.org/officeDocument/2006/relationships" xmlns:m="http://schemas.openxmlformats.org/officeDocument/2006/math" xmlns:v="urn:schemas-microsoft-com:vml" xmlns:wp14="http://schemas.microsoft.com/office/word/2010/wordprocessingDrawing" xmlns:wp="http://schemas.openxmlformats.org/drawingml/2006/wordprocessingDrawing" xmlns:w10="urn:schemas-microsoft-com:office:word" xmlns:w="http://schemas.openxmlformats.org/wordprocessingml/2006/main" xmlns:w14="http://schemas.microsoft.com/office/word/2010/wordml" xmlns:w15="http://schemas.microsoft.com/office/word/2012/wordml" xmlns:w16cid="http://schemas.microsoft.com/office/word/2016/wordml/cid" xmlns:w16se="http://schemas.microsoft.com/office/word/2015/wordml/symex" xmlns:wpg="http://schemas.microsoft.com/office/word/2010/wordprocessingGroup" xmlns:wpi="http://schemas.microsoft.com/office/word/2010/wordprocessingInk" xmlns:wne="http://schemas.microsoft.com/office/word/2006/wordml" xmlns:wps="http://schemas.microsoft.com/office/word/2010/wordprocessingShape" mc:Ignorable="w14 w15 w16se w16cid wp14">
+<w:document xmlns:wpc="http://schemas.microsoft.com/office/word/2010/wordprocessingCanvas" xmlns:mo="http://schemas.microsoft.com/office/mac/office/2008/main" xmlns:mc="http://schemas.openxmlformats.org/markup-compatibility/2006" xmlns:mv="urn:schemas-microsoft-com:mac:vml" xmlns:o="urn:schemas-microsoft-com:office:office" xmlns:r="http://schemas.openxmlformats.org/officeDocument/2006/relationships" xmlns:m="http://schemas.openxmlformats.org/officeDocument/2006/math" xmlns:v="urn:schemas-microsoft-com:vml" xmlns:wp14="http://schemas.microsoft.com/office/word/2010/wordprocessingDrawing" xmlns:wp="http://schemas.openxmlformats.org/drawingml/2006/wordprocessingDrawing" xmlns:w10="urn:schemas-microsoft-com:office:word" xmlns:w="http://schemas.openxmlformats.org/wordprocessingml/2006/main" xmlns:w14="http://schemas.microsoft.com/office/word/2010/wordml" xmlns:w15="http://schemas.microsoft.com/office/word/2012/wordml" xmlns:wpg="http://schemas.microsoft.com/office/word/2010/wordprocessingGroup" xmlns:wpi="http://schemas.microsoft.com/office/word/2010/wordprocessingInk" xmlns:wne="http://schemas.microsoft.com/office/word/2006/wordml" xmlns:wps="http://schemas.microsoft.com/office/word/2010/wordprocessingShape" mc:Ignorable="w14 w15 wp14">
   <w:body>
     <w:p>
       <w:r>
-        <w:t xml:space="preserve">Microbial community metabolism in oceans drives biogeochemical cycling through vast networks of metabolic and gene transfer. Although several expeditions to characterize viral communities in the ocean have been undertaken, previous studies did not standardize their methods to produce comparable data and, to our knowledge, no other study has produced a large-scale analysis of ocean viral metabolomics. Our goal at </w:t>
+        <w:t xml:space="preserve">Microbial community metabolism in oceans drives biogeochemical cycling through vast networks of metabolic and gene transfer. Although several expeditions to characterize viral communities in </w:t>
+      </w:r>
+      <w:r>
+        <w:t xml:space="preserve">the ocean have been undertaken but many </w:t>
+      </w:r>
+      <w:r>
+        <w:t>did not standardize their methods to produce comparable data</w:t>
+      </w:r>
+      <w:r>
+        <w:t>. T</w:t>
+      </w:r>
+      <w:r>
+        <w:t xml:space="preserve">o our knowledge, no other study has produced a large-scale analysis of ocean viral metabolomics. Our goal at </w:t>
       </w:r>
       <w:proofErr w:type="spellStart"/>
       <w:r>
@@ -40,66 +52,96 @@
         <w:t xml:space="preserve">the identification of known and novel metabolic hotspots. </w:t>
       </w:r>
     </w:p>
+    <w:p/>
     <w:p>
+      <w:r>
+        <w:t xml:space="preserve">Considering the complexity and extent of data collected, our group created an R Shiny application to provide users an intuitive platform to explore and analyze this data. Our application's main feature, a map displaying sample collection locations, allows users to </w:t>
+      </w:r>
+      <w:r>
+        <w:t>filter</w:t>
+      </w:r>
+      <w:r>
+        <w:t xml:space="preserve">, compare </w:t>
+      </w:r>
+      <w:r>
+        <w:t>and</w:t>
+      </w:r>
+      <w:r>
+        <w:t xml:space="preserve"> download sample data. Each sample has rich metadata,</w:t>
+      </w:r>
+      <w:r>
+        <w:t xml:space="preserve"> including temperature</w:t>
+      </w:r>
+      <w:r>
+        <w:t>,</w:t>
+      </w:r>
+      <w:r>
+        <w:t xml:space="preserve"> salinity, depth, and metabolic pathway abundance. </w:t>
+      </w:r>
+      <w:r>
+        <w:t xml:space="preserve">An analysis feature </w:t>
+      </w:r>
+      <w:r>
+        <w:t>give</w:t>
+      </w:r>
+      <w:r>
+        <w:t>s</w:t>
+      </w:r>
+      <w:r>
+        <w:t xml:space="preserve"> users the ability to compare the metabolic activity </w:t>
+      </w:r>
+      <w:r>
+        <w:t xml:space="preserve">of </w:t>
+      </w:r>
+      <w:r>
+        <w:t xml:space="preserve">various samples. Heatmaps of pathway abundance and sample clustering are currently available for comparison, allowing </w:t>
+      </w:r>
+      <w:r>
+        <w:t>visualization of sample trends</w:t>
+      </w:r>
+      <w:r>
+        <w:t>. Ultimat</w:t>
+      </w:r>
+      <w:r>
+        <w:t xml:space="preserve">ely, our application provides an exploratory </w:t>
+      </w:r>
+      <w:r>
+        <w:t>platform for researchers</w:t>
+      </w:r>
+      <w:r>
+        <w:t xml:space="preserve"> </w:t>
+      </w:r>
+      <w:r>
+        <w:t xml:space="preserve">to start generating hypotheses for future sample expeditions or metabolic pathway investigations. Of equal importance, our </w:t>
+      </w:r>
+      <w:r>
+        <w:t>user friendly</w:t>
+      </w:r>
+      <w:r>
+        <w:t xml:space="preserve"> design makes the application </w:t>
+      </w:r>
+      <w:r>
+        <w:t>accessible to the public</w:t>
+      </w:r>
+      <w:r>
+        <w:t xml:space="preserve"> </w:t>
+      </w:r>
+      <w:r>
+        <w:t>and invited them to</w:t>
+      </w:r>
+      <w:r>
+        <w:t xml:space="preserve"> </w:t>
+      </w:r>
+      <w:r>
+        <w:t xml:space="preserve">investigate </w:t>
+      </w:r>
+      <w:r>
+        <w:t>the complex</w:t>
+      </w:r>
       <w:bookmarkStart w:id="0" w:name="_GoBack"/>
       <w:bookmarkEnd w:id="0"/>
-    </w:p>
-    <w:p>
-      <w:r>
-        <w:t xml:space="preserve">Considering the complexity and extent of data collected, our group created an R Shiny application to provide users an intuitive platform to explore and analyze this data. Our application's main feature, a map displaying sample collection locations, allows users to </w:t>
-      </w:r>
-      <w:r>
-        <w:t>filter the samples into groups</w:t>
-      </w:r>
-      <w:r>
-        <w:t xml:space="preserve"> and</w:t>
-      </w:r>
-      <w:r>
-        <w:t xml:space="preserve"> download sample data. Each sample has rich metadata,</w:t>
-      </w:r>
-      <w:r>
-        <w:t xml:space="preserve"> including temperature</w:t>
-      </w:r>
-      <w:r>
-        <w:t>,</w:t>
-      </w:r>
-      <w:r>
-        <w:t xml:space="preserve"> salinity, depth, and metabolic pathway abundance. </w:t>
-      </w:r>
-      <w:r>
-        <w:t>An analysis feature</w:t>
-      </w:r>
-      <w:r>
-        <w:t xml:space="preserve"> </w:t>
-      </w:r>
-      <w:r>
-        <w:t>give</w:t>
-      </w:r>
-      <w:r>
-        <w:t>s</w:t>
-      </w:r>
-      <w:r>
-        <w:t xml:space="preserve"> users the ability to compare the metabolic activity </w:t>
-      </w:r>
-      <w:r>
-        <w:t xml:space="preserve">of </w:t>
-      </w:r>
-      <w:r>
-        <w:t xml:space="preserve">various samples. Heatmaps of pathway abundance and sample clustering are currently available for comparison, allowing </w:t>
-      </w:r>
-      <w:r>
-        <w:t>visualization of sample trends</w:t>
-      </w:r>
-      <w:r>
-        <w:t xml:space="preserve">. </w:t>
-      </w:r>
-      <w:proofErr w:type="gramStart"/>
-      <w:r>
-        <w:t>Ultimately, our</w:t>
-      </w:r>
-      <w:proofErr w:type="gramEnd"/>
-      <w:r>
-        <w:t xml:space="preserve"> application provides a platform for researchers to start generating hypotheses for future sample expeditions or metabolic pathway investigations. Of equal importance, our interface design and straightforward analysis methods makes the application available to individuals interested in simply playing with the data to obtain a greater appreciation and understanding of the complexities of ocean </w:t>
+      <w:r>
+        <w:t xml:space="preserve">ities of ocean </w:t>
       </w:r>
       <w:proofErr w:type="spellStart"/>
       <w:r>
@@ -121,7 +163,7 @@
 </file>
 
 <file path=word/styles.xml><?xml version="1.0" encoding="utf-8"?>
-<w:styles xmlns:mc="http://schemas.openxmlformats.org/markup-compatibility/2006" xmlns:r="http://schemas.openxmlformats.org/officeDocument/2006/relationships" xmlns:w="http://schemas.openxmlformats.org/wordprocessingml/2006/main" xmlns:w14="http://schemas.microsoft.com/office/word/2010/wordml" xmlns:w15="http://schemas.microsoft.com/office/word/2012/wordml" xmlns:w16cid="http://schemas.microsoft.com/office/word/2016/wordml/cid" xmlns:w16se="http://schemas.microsoft.com/office/word/2015/wordml/symex" mc:Ignorable="w14 w15 w16se w16cid">
+<w:styles xmlns:mc="http://schemas.openxmlformats.org/markup-compatibility/2006" xmlns:r="http://schemas.openxmlformats.org/officeDocument/2006/relationships" xmlns:w="http://schemas.openxmlformats.org/wordprocessingml/2006/main" xmlns:w14="http://schemas.microsoft.com/office/word/2010/wordml" xmlns:w15="http://schemas.microsoft.com/office/word/2012/wordml" mc:Ignorable="w14 w15">
   <w:docDefaults>
     <w:rPrDefault>
       <w:rPr>
@@ -133,7 +175,7 @@
     </w:rPrDefault>
     <w:pPrDefault/>
   </w:docDefaults>
-  <w:latentStyles w:defLockedState="0" w:defUIPriority="99" w:defSemiHidden="0" w:defUnhideWhenUsed="0" w:defQFormat="0" w:count="375">
+  <w:latentStyles w:defLockedState="0" w:defUIPriority="99" w:defSemiHidden="0" w:defUnhideWhenUsed="0" w:defQFormat="0" w:count="381">
     <w:lsdException w:name="Normal" w:uiPriority="0" w:qFormat="1"/>
     <w:lsdException w:name="heading 1" w:uiPriority="9" w:qFormat="1"/>
     <w:lsdException w:name="heading 2" w:semiHidden="1" w:uiPriority="9" w:unhideWhenUsed="1" w:qFormat="1"/>
@@ -506,9 +548,6 @@
     <w:lsdException w:name="List Table 6 Colorful Accent 6" w:uiPriority="51"/>
     <w:lsdException w:name="List Table 7 Colorful Accent 6" w:uiPriority="52"/>
     <w:lsdException w:name="Mention" w:semiHidden="1" w:unhideWhenUsed="1"/>
-    <w:lsdException w:name="Smart Hyperlink" w:semiHidden="1" w:unhideWhenUsed="1"/>
-    <w:lsdException w:name="Hashtag" w:semiHidden="1" w:unhideWhenUsed="1"/>
-    <w:lsdException w:name="Unresolved Mention" w:semiHidden="1" w:unhideWhenUsed="1"/>
   </w:latentStyles>
   <w:style w:type="paragraph" w:default="1" w:styleId="Normal">
     <w:name w:val="Normal"/>

</xml_diff>